<commit_message>
SUBMISSION 5A Plan and presentation PDFs uploaded
</commit_message>
<xml_diff>
--- a/hw5a supplementary/Necessary Topics for Powerpoint.docx
+++ b/hw5a supplementary/Necessary Topics for Powerpoint.docx
@@ -16,177 +16,120 @@
       </w:r>
     </w:p>
     <w:p>
+      <w:r>
+        <w:t>Our domain is data collected where each data entry is associated with a county in the US. Data plugins simply read tabular data from many types of sources (</w:t>
+      </w:r>
       <w:proofErr w:type="spellStart"/>
       <w:r>
-        <w:t>dOur</w:t>
+        <w:t>xls</w:t>
       </w:r>
       <w:proofErr w:type="spellEnd"/>
       <w:r>
-        <w:t xml:space="preserve"> domain is data collected where each data entry is associated with a county in the US. Data plugins simply read tabular data from many types of sources (</w:t>
+        <w:t>, csv, web), and return a dictionary where sets of entries are indexed by county</w:t>
+      </w:r>
+      <w:r>
+        <w:t xml:space="preserve"> and </w:t>
+      </w:r>
+      <w:r>
+        <w:t>state</w:t>
+      </w:r>
+      <w:r>
+        <w:t xml:space="preserve"> names.</w:t>
+      </w:r>
+    </w:p>
+    <w:p>
+      <w:r>
+        <w:t>Our framework then creates a new data-structure that associates each county with</w:t>
+      </w:r>
+      <w:r>
+        <w:t xml:space="preserve"> geographic coordinates</w:t>
+      </w:r>
+      <w:r>
+        <w:t xml:space="preserve">. This new data-structure also has library methods that return analysis of the given data in relation to time-frames, grouping of counties into bigger structures, and different types of analyses (sum, average, </w:t>
       </w:r>
       <w:proofErr w:type="spellStart"/>
       <w:r>
-        <w:t>xls</w:t>
+        <w:t>stdDev</w:t>
       </w:r>
       <w:proofErr w:type="spellEnd"/>
       <w:r>
-        <w:t xml:space="preserve">, csv, web), and return a dictionary where sets of entries are indexed by </w:t>
+        <w:t>, etc.).</w:t>
+      </w:r>
+    </w:p>
+    <w:p>
+      <w:r>
+        <w:t>This new data-structure is then passed to the display plug-in, which uses the data-structure’s API to acquire summaries of the data in the form of raw columns</w:t>
+      </w:r>
+      <w:r>
+        <w:t xml:space="preserve">, where the </w:t>
       </w:r>
       <w:proofErr w:type="spellStart"/>
       <w:r>
-        <w:t>county</w:t>
-      </w:r>
-      <w:r>
-        <w:t>+state</w:t>
+        <w:t>ith</w:t>
       </w:r>
       <w:proofErr w:type="spellEnd"/>
       <w:r>
+        <w:t xml:space="preserve"> entry of a column is aligned with other columns to correspond to the same entry</w:t>
+      </w:r>
+      <w:r>
+        <w:t>.</w:t>
+      </w:r>
+    </w:p>
+    <w:p>
+      <w:r>
+        <w:t>Possible</w:t>
+      </w:r>
+      <w:r>
+        <w:t xml:space="preserve"> display plugins could be simple line plots, each line belonging to a county/state. </w:t>
+      </w:r>
+      <w:r>
+        <w:t>Similarly,</w:t>
+      </w:r>
+      <w:r>
+        <w:t xml:space="preserve"> for scatter plots, bubble charts, and even choropleths by using the coordinates</w:t>
+      </w:r>
+      <w:r>
+        <w:t xml:space="preserve"> provided</w:t>
+      </w:r>
+      <w:r>
+        <w:t xml:space="preserve">. </w:t>
+      </w:r>
+      <w:r>
+        <w:t>Given our time-</w:t>
+      </w:r>
+      <w:r>
+        <w:t>sensitive</w:t>
+      </w:r>
+      <w:r>
+        <w:t xml:space="preserve"> data, display plug-ins could have a Google Earth functionality of displaying data with scroll-bar to change frames of data at different times.</w:t>
+      </w:r>
+    </w:p>
+    <w:p>
+      <w:pPr>
+        <w:rPr>
+          <w:b/>
+        </w:rPr>
+      </w:pPr>
+      <w:r>
+        <w:rPr>
+          <w:b/>
+        </w:rPr>
+        <w:t xml:space="preserve">• Describe your decisions about the generality and speciﬁcity of your framework (i.e., domain engineering): your key abstractions, the reusable functionality your framework provides, and the potential ﬂexibility of plugins. </w:t>
+      </w:r>
+    </w:p>
+    <w:p>
+      <w:r>
+        <w:t>We decided to restrict our specificity of the data to be data associated to a county in the US. We did this so we could create a hierarchy of membership amongst the inputted counties and their states, thus summarizing data per state</w:t>
+      </w:r>
+      <w:r>
+        <w:t xml:space="preserve"> and even at the country level</w:t>
+      </w:r>
+      <w:r>
+        <w:t xml:space="preserve"> would be easier.</w:t>
+      </w:r>
+      <w:r>
         <w:t xml:space="preserve"> </w:t>
       </w:r>
-      <w:proofErr w:type="spellStart"/>
-      <w:proofErr w:type="gramStart"/>
-      <w:r>
-        <w:t>names.d</w:t>
-      </w:r>
-      <w:proofErr w:type="spellEnd"/>
-      <w:proofErr w:type="gramEnd"/>
-    </w:p>
-    <w:p>
-      <w:proofErr w:type="spellStart"/>
-      <w:r>
-        <w:t>dOur</w:t>
-      </w:r>
-      <w:proofErr w:type="spellEnd"/>
-      <w:r>
-        <w:t xml:space="preserve"> framework then creates a new data-structure that associates each county with</w:t>
-      </w:r>
-      <w:r>
-        <w:t xml:space="preserve"> geographic coordinates</w:t>
-      </w:r>
-      <w:r>
-        <w:t xml:space="preserve">. This new data-structure also has library methods that return analysis of the given data in relation to time-frames, grouping of counties into bigger structures, and different types of analyses (sum, average, </w:t>
-      </w:r>
-      <w:proofErr w:type="spellStart"/>
-      <w:r>
-        <w:t>stdDev</w:t>
-      </w:r>
-      <w:proofErr w:type="spellEnd"/>
-      <w:r>
-        <w:t>, etc.</w:t>
-      </w:r>
-      <w:proofErr w:type="gramStart"/>
-      <w:r>
-        <w:t>).d</w:t>
-      </w:r>
-      <w:proofErr w:type="gramEnd"/>
-    </w:p>
-    <w:p>
-      <w:proofErr w:type="spellStart"/>
-      <w:r>
-        <w:t>dThis</w:t>
-      </w:r>
-      <w:proofErr w:type="spellEnd"/>
-      <w:r>
-        <w:t xml:space="preserve"> new data-structure is then passed to the display plug-in, which uses the data-structure’s API to acquire summaries of the data in the form of raw columns</w:t>
-      </w:r>
-      <w:r>
-        <w:t xml:space="preserve">, where the </w:t>
-      </w:r>
-      <w:proofErr w:type="spellStart"/>
-      <w:r>
-        <w:t>ith</w:t>
-      </w:r>
-      <w:proofErr w:type="spellEnd"/>
-      <w:r>
-        <w:t xml:space="preserve"> entry of a column is aligned with other columns to correspond to the same </w:t>
-      </w:r>
-      <w:proofErr w:type="spellStart"/>
-      <w:proofErr w:type="gramStart"/>
-      <w:r>
-        <w:t>entry</w:t>
-      </w:r>
-      <w:r>
-        <w:t>.d</w:t>
-      </w:r>
-      <w:proofErr w:type="spellEnd"/>
-      <w:proofErr w:type="gramEnd"/>
-    </w:p>
-    <w:p>
-      <w:proofErr w:type="spellStart"/>
-      <w:r>
-        <w:t>dPossible</w:t>
-      </w:r>
-      <w:proofErr w:type="spellEnd"/>
-      <w:r>
-        <w:t xml:space="preserve"> display plugins could be simple line plots, each line belonging to a county/state. </w:t>
-      </w:r>
-      <w:proofErr w:type="gramStart"/>
-      <w:r>
-        <w:t>Similarly</w:t>
-      </w:r>
-      <w:proofErr w:type="gramEnd"/>
-      <w:r>
-        <w:t xml:space="preserve"> for scatter plots, bubble charts, and even choropleths by using the coordinates</w:t>
-      </w:r>
-      <w:r>
-        <w:t xml:space="preserve"> provided</w:t>
-      </w:r>
-      <w:r>
-        <w:t xml:space="preserve">. </w:t>
-      </w:r>
-      <w:r>
-        <w:t>Given our time-</w:t>
-      </w:r>
-      <w:proofErr w:type="spellStart"/>
-      <w:r>
-        <w:t>sensitve</w:t>
-      </w:r>
-      <w:proofErr w:type="spellEnd"/>
-      <w:r>
-        <w:t xml:space="preserve"> data, display plug-ins could have a Google Earth functionality of displaying data with scroll-bar to change frames of data at different </w:t>
-      </w:r>
-      <w:proofErr w:type="spellStart"/>
-      <w:proofErr w:type="gramStart"/>
-      <w:r>
-        <w:t>times.</w:t>
-      </w:r>
-      <w:r>
-        <w:t>d</w:t>
-      </w:r>
-      <w:proofErr w:type="spellEnd"/>
-      <w:proofErr w:type="gramEnd"/>
-    </w:p>
-    <w:p>
-      <w:pPr>
-        <w:rPr>
-          <w:b/>
-        </w:rPr>
-      </w:pPr>
-      <w:r>
-        <w:rPr>
-          <w:b/>
-        </w:rPr>
-        <w:t xml:space="preserve">• Describe your decisions about the generality and speciﬁcity of your framework (i.e., domain engineering): your key abstractions, the reusable functionality your framework provides, and the potential ﬂexibility of plugins. </w:t>
-      </w:r>
-    </w:p>
-    <w:p>
-      <w:proofErr w:type="spellStart"/>
-      <w:r>
-        <w:t>dWe</w:t>
-      </w:r>
-      <w:proofErr w:type="spellEnd"/>
-      <w:r>
-        <w:t xml:space="preserve"> decided to restrict our specificity of the data to be data associated to a county in the US. We did this so we could create a hierarchy of membership amongst the inputted counties and their states, thus summarizing data per state</w:t>
-      </w:r>
-      <w:r>
-        <w:t xml:space="preserve"> and even at the country level</w:t>
-      </w:r>
-      <w:r>
-        <w:t xml:space="preserve"> would be easier.</w:t>
-      </w:r>
-      <w:r>
-        <w:t xml:space="preserve"> </w:t>
-      </w:r>
     </w:p>
     <w:p>
       <w:r>
@@ -201,18 +144,10 @@
         <w:t xml:space="preserve">in our domain </w:t>
       </w:r>
       <w:r>
-        <w:t xml:space="preserve">from any input supported by plugins and provide an object with a library having a multitude of data-analysis/filter tools to the display plugins to use as </w:t>
-      </w:r>
-      <w:proofErr w:type="spellStart"/>
-      <w:proofErr w:type="gramStart"/>
-      <w:r>
-        <w:t>necessary.</w:t>
-      </w:r>
-      <w:r>
-        <w:t>d</w:t>
-      </w:r>
-      <w:proofErr w:type="spellEnd"/>
-      <w:proofErr w:type="gramEnd"/>
+        <w:t>from any input supported by plugins and provide an object with a library having a multitude of data-analysis/filter tools to the display plugins to use as necessary.</w:t>
+      </w:r>
+      <w:bookmarkStart w:id="0" w:name="_GoBack"/>
+      <w:bookmarkEnd w:id="0"/>
     </w:p>
     <w:p>
       <w:pPr>
@@ -297,8 +232,6 @@
         </w:rPr>
         <w:t>…………………………….</w:t>
       </w:r>
-      <w:bookmarkStart w:id="0" w:name="_GoBack"/>
-      <w:bookmarkEnd w:id="0"/>
       <w:r>
         <w:rPr>
           <w:b/>

</xml_diff>

<commit_message>
FINAL COMMIT. >>CLICK HERE TAs<<
</commit_message>
<xml_diff>
--- a/hw5a supplementary/Necessary Topics for Powerpoint.docx
+++ b/hw5a supplementary/Necessary Topics for Powerpoint.docx
@@ -6,18 +6,66 @@
       <w:pPr>
         <w:rPr>
           <w:b/>
-        </w:rPr>
-      </w:pPr>
-      <w:r>
-        <w:rPr>
-          <w:b/>
-        </w:rPr>
-        <w:t xml:space="preserve">• Describe your framework domain, with examples of possible plugins your framework could support. </w:t>
-      </w:r>
-    </w:p>
-    <w:p>
-      <w:r>
-        <w:t>Our domain is data collected where each data entry is associated with a county in the US. Data plugins simply read tabular data from many types of sources (</w:t>
+          <w:sz w:val="28"/>
+        </w:rPr>
+      </w:pPr>
+      <w:r>
+        <w:rPr>
+          <w:b/>
+          <w:sz w:val="28"/>
+        </w:rPr>
+        <w:t xml:space="preserve">• </w:t>
+      </w:r>
+      <w:r>
+        <w:rPr>
+          <w:b/>
+          <w:sz w:val="28"/>
+        </w:rPr>
+        <w:t>Framework</w:t>
+      </w:r>
+      <w:r>
+        <w:rPr>
+          <w:b/>
+          <w:sz w:val="28"/>
+        </w:rPr>
+        <w:t xml:space="preserve"> </w:t>
+      </w:r>
+      <w:r>
+        <w:rPr>
+          <w:b/>
+          <w:sz w:val="28"/>
+        </w:rPr>
+        <w:t>D</w:t>
+      </w:r>
+      <w:r>
+        <w:rPr>
+          <w:b/>
+          <w:sz w:val="28"/>
+        </w:rPr>
+        <w:t>omain</w:t>
+      </w:r>
+    </w:p>
+    <w:p>
+      <w:r>
+        <w:t xml:space="preserve">Our domain is data </w:t>
+      </w:r>
+      <w:r>
+        <w:t xml:space="preserve">with </w:t>
+      </w:r>
+      <w:r>
+        <w:t xml:space="preserve">each entry associated with a county in </w:t>
+      </w:r>
+      <w:r>
+        <w:t xml:space="preserve">a state of </w:t>
+      </w:r>
+      <w:r>
+        <w:t>the US</w:t>
+      </w:r>
+      <w:r>
+        <w:t xml:space="preserve"> and a numerical value</w:t>
+      </w:r>
+      <w:r>
+        <w:t>. Data plugins simply read tabular data from many types of sources (</w:t>
       </w:r>
       <w:proofErr w:type="spellStart"/>
       <w:r>
@@ -25,27 +73,33 @@
       </w:r>
       <w:proofErr w:type="spellEnd"/>
       <w:r>
-        <w:t>, csv, web), and return a dictionary where sets of entries are indexed by county</w:t>
-      </w:r>
-      <w:r>
-        <w:t xml:space="preserve"> and </w:t>
-      </w:r>
-      <w:r>
-        <w:t>state</w:t>
-      </w:r>
-      <w:r>
-        <w:t xml:space="preserve"> names.</w:t>
-      </w:r>
-    </w:p>
-    <w:p>
-      <w:r>
-        <w:t>Our framework then creates a new data-structure that associates each county with</w:t>
-      </w:r>
-      <w:r>
-        <w:t xml:space="preserve"> geographic coordinates</w:t>
-      </w:r>
-      <w:r>
-        <w:t xml:space="preserve">. This new data-structure also has library methods that return analysis of the given data in relation to time-frames, grouping of counties into bigger structures, and different types of analyses (sum, average, </w:t>
+        <w:t xml:space="preserve">, csv, web) and return </w:t>
+      </w:r>
+      <w:r>
+        <w:t>an easy-to-use API that returns lists of associated points (e.g., you can query all data associated with counties in state of Florida)</w:t>
+      </w:r>
+      <w:r>
+        <w:t>.</w:t>
+      </w:r>
+    </w:p>
+    <w:p>
+      <w:r>
+        <w:t xml:space="preserve">The main purpose of the framework is to allow for a reusable filtering function, which can filter out specific counties, states, and time frames. </w:t>
+      </w:r>
+      <w:r>
+        <w:t xml:space="preserve">This </w:t>
+      </w:r>
+      <w:r>
+        <w:t xml:space="preserve">API </w:t>
+      </w:r>
+      <w:r>
+        <w:t xml:space="preserve">also has library methods that </w:t>
+      </w:r>
+      <w:r>
+        <w:t xml:space="preserve">can </w:t>
+      </w:r>
+      <w:r>
+        <w:t xml:space="preserve">return analysis of the given data, grouping counties into bigger structures, and different types of analyses (sum, average, </w:t>
       </w:r>
       <w:proofErr w:type="spellStart"/>
       <w:r>
@@ -53,23 +107,579 @@
       </w:r>
       <w:proofErr w:type="spellEnd"/>
       <w:r>
-        <w:t>, etc.).</w:t>
-      </w:r>
-    </w:p>
-    <w:p>
-      <w:r>
-        <w:t>This new data-structure is then passed to the display plug-in, which uses the data-structure’s API to acquire summaries of the data in the form of raw columns</w:t>
-      </w:r>
-      <w:r>
-        <w:t xml:space="preserve">, where the </w:t>
-      </w:r>
-      <w:proofErr w:type="spellStart"/>
-      <w:r>
-        <w:t>ith</w:t>
-      </w:r>
-      <w:proofErr w:type="spellEnd"/>
-      <w:r>
-        <w:t xml:space="preserve"> entry of a column is aligned with other columns to correspond to the same entry</w:t>
+        <w:t>).</w:t>
+      </w:r>
+      <w:r>
+        <w:t xml:space="preserve"> This data structure is handed off to the Display-Plugin.</w:t>
+      </w:r>
+    </w:p>
+    <w:p>
+      <w:pPr>
+        <w:rPr>
+          <w:b/>
+          <w:sz w:val="28"/>
+        </w:rPr>
+      </w:pPr>
+      <w:r>
+        <w:rPr>
+          <w:b/>
+          <w:sz w:val="28"/>
+        </w:rPr>
+        <w:t xml:space="preserve">• </w:t>
+      </w:r>
+      <w:r>
+        <w:rPr>
+          <w:b/>
+          <w:sz w:val="28"/>
+        </w:rPr>
+        <w:t>How to Implement Data Plugins</w:t>
+      </w:r>
+    </w:p>
+    <w:p>
+      <w:pPr>
+        <w:rPr>
+          <w:b/>
+          <w:color w:val="FF0000"/>
+        </w:rPr>
+      </w:pPr>
+      <w:r>
+        <w:rPr>
+          <w:noProof/>
+        </w:rPr>
+        <w:drawing>
+          <wp:inline distT="0" distB="0" distL="0" distR="0" wp14:anchorId="4AC48D3F" wp14:editId="57F8C88F">
+            <wp:extent cx="3817595" cy="1460556"/>
+            <wp:effectExtent l="0" t="0" r="0" b="6350"/>
+            <wp:docPr id="1" name="Picture 1"/>
+            <wp:cNvGraphicFramePr>
+              <a:graphicFrameLocks xmlns:a="http://schemas.openxmlformats.org/drawingml/2006/main" noChangeAspect="1"/>
+            </wp:cNvGraphicFramePr>
+            <a:graphic xmlns:a="http://schemas.openxmlformats.org/drawingml/2006/main">
+              <a:graphicData uri="http://schemas.openxmlformats.org/drawingml/2006/picture">
+                <pic:pic xmlns:pic="http://schemas.openxmlformats.org/drawingml/2006/picture">
+                  <pic:nvPicPr>
+                    <pic:cNvPr id="1" name=""/>
+                    <pic:cNvPicPr/>
+                  </pic:nvPicPr>
+                  <pic:blipFill>
+                    <a:blip r:embed="rId5"/>
+                    <a:stretch>
+                      <a:fillRect/>
+                    </a:stretch>
+                  </pic:blipFill>
+                  <pic:spPr>
+                    <a:xfrm>
+                      <a:off x="0" y="0"/>
+                      <a:ext cx="3862143" cy="1477599"/>
+                    </a:xfrm>
+                    <a:prstGeom prst="rect">
+                      <a:avLst/>
+                    </a:prstGeom>
+                  </pic:spPr>
+                </pic:pic>
+              </a:graphicData>
+            </a:graphic>
+          </wp:inline>
+        </w:drawing>
+      </w:r>
+    </w:p>
+    <w:p>
+      <w:r>
+        <w:t xml:space="preserve">The framework relies on </w:t>
+      </w:r>
+      <w:proofErr w:type="spellStart"/>
+      <w:r>
+        <w:t>DataPlugins</w:t>
+      </w:r>
+      <w:proofErr w:type="spellEnd"/>
+      <w:r>
+        <w:t xml:space="preserve"> writing the method </w:t>
+      </w:r>
+      <w:r>
+        <w:rPr>
+          <w:i/>
+        </w:rPr>
+        <w:t>extract</w:t>
+      </w:r>
+      <w:r>
+        <w:t xml:space="preserve">, which returns a list of </w:t>
+      </w:r>
+      <w:proofErr w:type="spellStart"/>
+      <w:r>
+        <w:t>DataPoint</w:t>
+      </w:r>
+      <w:proofErr w:type="spellEnd"/>
+      <w:r>
+        <w:t xml:space="preserve"> type elements to the framework.</w:t>
+      </w:r>
+      <w:r>
+        <w:br/>
+        <w:t xml:space="preserve">The method </w:t>
+      </w:r>
+      <w:r>
+        <w:rPr>
+          <w:i/>
+        </w:rPr>
+        <w:t>extract</w:t>
+      </w:r>
+      <w:r>
+        <w:t xml:space="preserve"> can expect a source in the form of a string (e.g., path name, URL) that the framework queried the user for. This framework is in charge of tending to the source of the data and parsing out data entries in the form of </w:t>
+      </w:r>
+      <w:proofErr w:type="spellStart"/>
+      <w:r>
+        <w:t>DataPlugi</w:t>
+      </w:r>
+      <w:proofErr w:type="spellEnd"/>
+      <w:r>
+        <w:br/>
+        <w:t xml:space="preserve">The method </w:t>
+      </w:r>
+      <w:proofErr w:type="spellStart"/>
+      <w:r>
+        <w:rPr>
+          <w:i/>
+        </w:rPr>
+        <w:t>getName</w:t>
+      </w:r>
+      <w:proofErr w:type="spellEnd"/>
+      <w:r>
+        <w:t xml:space="preserve"> method returns the name to be displayed to the user in the plugin-choosing process.</w:t>
+      </w:r>
+      <w:r>
+        <w:br/>
+        <w:t xml:space="preserve">The method </w:t>
+      </w:r>
+      <w:proofErr w:type="spellStart"/>
+      <w:r>
+        <w:rPr>
+          <w:i/>
+        </w:rPr>
+        <w:t>valueDescription</w:t>
+      </w:r>
+      <w:proofErr w:type="spellEnd"/>
+      <w:r>
+        <w:t xml:space="preserve"> is the descriptive name of the numerical data being parsed (e.g., poverty percentage) and is queried or given by default by the data plugin.</w:t>
+      </w:r>
+    </w:p>
+    <w:p>
+      <w:pPr>
+        <w:rPr>
+          <w:b/>
+          <w:sz w:val="28"/>
+        </w:rPr>
+      </w:pPr>
+      <w:r>
+        <w:rPr>
+          <w:b/>
+          <w:sz w:val="28"/>
+        </w:rPr>
+        <w:t xml:space="preserve">• How to </w:t>
+      </w:r>
+      <w:r>
+        <w:rPr>
+          <w:b/>
+          <w:sz w:val="28"/>
+        </w:rPr>
+        <w:t xml:space="preserve">Add </w:t>
+      </w:r>
+      <w:r>
+        <w:rPr>
+          <w:b/>
+          <w:sz w:val="28"/>
+        </w:rPr>
+        <w:t>Data Plugins</w:t>
+      </w:r>
+      <w:r>
+        <w:rPr>
+          <w:b/>
+          <w:sz w:val="28"/>
+        </w:rPr>
+        <w:t xml:space="preserve"> to Project</w:t>
+      </w:r>
+    </w:p>
+    <w:p>
+      <w:r>
+        <w:t xml:space="preserve">In the </w:t>
+      </w:r>
+      <w:r>
+        <w:rPr>
+          <w:b/>
+        </w:rPr>
+        <w:t>Team28/plugins</w:t>
+      </w:r>
+      <w:r>
+        <w:t xml:space="preserve"> project, you can add your implementation of the </w:t>
+      </w:r>
+      <w:proofErr w:type="spellStart"/>
+      <w:r>
+        <w:rPr>
+          <w:i/>
+        </w:rPr>
+        <w:t>DataPlugin</w:t>
+      </w:r>
+      <w:proofErr w:type="spellEnd"/>
+      <w:r>
+        <w:t xml:space="preserve"> interface to the package </w:t>
+      </w:r>
+      <w:r>
+        <w:rPr>
+          <w:i/>
+          <w:u w:val="single"/>
+        </w:rPr>
+        <w:t>edu.cmu.cs.cs214.hw5.plugins</w:t>
+      </w:r>
+      <w:r>
+        <w:rPr>
+          <w:u w:val="single"/>
+        </w:rPr>
+        <w:t xml:space="preserve"> </w:t>
+      </w:r>
+    </w:p>
+    <w:p>
+      <w:r>
+        <w:t xml:space="preserve">Afterwards, in the same project, refer to the file in </w:t>
+      </w:r>
+    </w:p>
+    <w:p>
+      <w:r>
+        <w:rPr>
+          <w:i/>
+        </w:rPr>
+        <w:t>/src/resources/META-INF.services/edu.cmu.cs.cs214.hw5.framework.core</w:t>
+      </w:r>
+      <w:r>
+        <w:rPr>
+          <w:i/>
+        </w:rPr>
+        <w:t>.DataPlugin</w:t>
+      </w:r>
+      <w:r>
+        <w:t xml:space="preserve"> </w:t>
+      </w:r>
+    </w:p>
+    <w:p>
+      <w:pPr>
+        <w:rPr>
+          <w:i/>
+        </w:rPr>
+      </w:pPr>
+      <w:r>
+        <w:t>and add the reference to your file:</w:t>
+      </w:r>
+      <w:r>
+        <w:br/>
+        <w:t xml:space="preserve">e.g. if filename is </w:t>
+      </w:r>
+      <w:r>
+        <w:rPr>
+          <w:i/>
+        </w:rPr>
+        <w:t>XXX</w:t>
+      </w:r>
+      <w:r>
+        <w:t xml:space="preserve">, then add </w:t>
+      </w:r>
+      <w:r>
+        <w:rPr>
+          <w:i/>
+        </w:rPr>
+        <w:t>edu.cmu.cs.cs214.hw5.plugins.</w:t>
+      </w:r>
+      <w:r>
+        <w:rPr>
+          <w:i/>
+        </w:rPr>
+        <w:t>XXX</w:t>
+      </w:r>
+    </w:p>
+    <w:p>
+      <w:r>
+        <w:t xml:space="preserve">Your plugin will be automatically loaded by the Framework when </w:t>
+      </w:r>
+      <w:proofErr w:type="spellStart"/>
+      <w:r>
+        <w:rPr>
+          <w:i/>
+        </w:rPr>
+        <w:t>gradle</w:t>
+      </w:r>
+      <w:proofErr w:type="spellEnd"/>
+      <w:r>
+        <w:rPr>
+          <w:i/>
+        </w:rPr>
+        <w:t xml:space="preserve"> run</w:t>
+      </w:r>
+      <w:r>
+        <w:t xml:space="preserve"> is executed.</w:t>
+      </w:r>
+    </w:p>
+    <w:p>
+      <w:pPr>
+        <w:rPr>
+          <w:b/>
+        </w:rPr>
+      </w:pPr>
+    </w:p>
+    <w:p>
+      <w:pPr>
+        <w:rPr>
+          <w:b/>
+        </w:rPr>
+      </w:pPr>
+    </w:p>
+    <w:p>
+      <w:pPr>
+        <w:rPr>
+          <w:b/>
+        </w:rPr>
+      </w:pPr>
+    </w:p>
+    <w:p>
+      <w:pPr>
+        <w:rPr>
+          <w:b/>
+        </w:rPr>
+      </w:pPr>
+    </w:p>
+    <w:p>
+      <w:pPr>
+        <w:rPr>
+          <w:b/>
+          <w:sz w:val="28"/>
+        </w:rPr>
+      </w:pPr>
+      <w:r>
+        <w:rPr>
+          <w:b/>
+          <w:sz w:val="28"/>
+        </w:rPr>
+        <w:t xml:space="preserve">• How to Implement </w:t>
+      </w:r>
+      <w:r>
+        <w:rPr>
+          <w:b/>
+          <w:sz w:val="28"/>
+        </w:rPr>
+        <w:t>Display</w:t>
+      </w:r>
+      <w:r>
+        <w:rPr>
+          <w:b/>
+          <w:sz w:val="28"/>
+        </w:rPr>
+        <w:t xml:space="preserve"> Plugins</w:t>
+      </w:r>
+      <w:r>
+        <w:rPr>
+          <w:b/>
+          <w:sz w:val="28"/>
+        </w:rPr>
+        <w:t xml:space="preserve"> (&amp; explanation of APIs)</w:t>
+      </w:r>
+    </w:p>
+    <w:p>
+      <w:pPr>
+        <w:rPr>
+          <w:b/>
+        </w:rPr>
+      </w:pPr>
+      <w:r>
+        <w:rPr>
+          <w:noProof/>
+        </w:rPr>
+        <w:drawing>
+          <wp:inline distT="0" distB="0" distL="0" distR="0" wp14:anchorId="2F33B9AE" wp14:editId="5B1EC57F">
+            <wp:extent cx="4708692" cy="3778022"/>
+            <wp:effectExtent l="0" t="0" r="0" b="0"/>
+            <wp:docPr id="4" name="Picture 4"/>
+            <wp:cNvGraphicFramePr>
+              <a:graphicFrameLocks xmlns:a="http://schemas.openxmlformats.org/drawingml/2006/main" noChangeAspect="1"/>
+            </wp:cNvGraphicFramePr>
+            <a:graphic xmlns:a="http://schemas.openxmlformats.org/drawingml/2006/main">
+              <a:graphicData uri="http://schemas.openxmlformats.org/drawingml/2006/picture">
+                <pic:pic xmlns:pic="http://schemas.openxmlformats.org/drawingml/2006/picture">
+                  <pic:nvPicPr>
+                    <pic:cNvPr id="1" name=""/>
+                    <pic:cNvPicPr/>
+                  </pic:nvPicPr>
+                  <pic:blipFill>
+                    <a:blip r:embed="rId6"/>
+                    <a:stretch>
+                      <a:fillRect/>
+                    </a:stretch>
+                  </pic:blipFill>
+                  <pic:spPr>
+                    <a:xfrm>
+                      <a:off x="0" y="0"/>
+                      <a:ext cx="4718400" cy="3785811"/>
+                    </a:xfrm>
+                    <a:prstGeom prst="rect">
+                      <a:avLst/>
+                    </a:prstGeom>
+                  </pic:spPr>
+                </pic:pic>
+              </a:graphicData>
+            </a:graphic>
+          </wp:inline>
+        </w:drawing>
+      </w:r>
+    </w:p>
+    <w:p>
+      <w:r>
+        <w:t xml:space="preserve">The framework relies on the </w:t>
+      </w:r>
+      <w:proofErr w:type="spellStart"/>
+      <w:r>
+        <w:rPr>
+          <w:i/>
+        </w:rPr>
+        <w:t>DisplayPlugin</w:t>
+      </w:r>
+      <w:proofErr w:type="spellEnd"/>
+      <w:r>
+        <w:t xml:space="preserve"> to return it a </w:t>
+      </w:r>
+      <w:proofErr w:type="spellStart"/>
+      <w:r>
+        <w:t>JPanel</w:t>
+      </w:r>
+      <w:proofErr w:type="spellEnd"/>
+      <w:r>
+        <w:t xml:space="preserve"> which it will display in a separate window.</w:t>
+      </w:r>
+    </w:p>
+    <w:p>
+      <w:pPr>
+        <w:rPr>
+          <w:b/>
+          <w:i/>
+        </w:rPr>
+      </w:pPr>
+      <w:r>
+        <w:rPr>
+          <w:b/>
+          <w:i/>
+        </w:rPr>
+        <w:t>Config</w:t>
+      </w:r>
+    </w:p>
+    <w:p>
+      <w:r>
+        <w:t xml:space="preserve">The class </w:t>
+      </w:r>
+      <w:r>
+        <w:rPr>
+          <w:i/>
+        </w:rPr>
+        <w:t>Config</w:t>
+      </w:r>
+      <w:r>
+        <w:t xml:space="preserve"> contains two fields, a mapping of states to counties and a list of integer years. The state/county mapping represents which states the plugin writer wants to keep for further analysis, and the list of integers represents which years the plugin writer wants to maintain for analysis.</w:t>
+      </w:r>
+    </w:p>
+    <w:p>
+      <w:pPr>
+        <w:rPr>
+          <w:b/>
+          <w:i/>
+        </w:rPr>
+      </w:pPr>
+      <w:proofErr w:type="spellStart"/>
+      <w:r>
+        <w:rPr>
+          <w:b/>
+          <w:i/>
+        </w:rPr>
+        <w:t>DisplayDataStructure</w:t>
+      </w:r>
+      <w:proofErr w:type="spellEnd"/>
+    </w:p>
+    <w:p>
+      <w:r>
+        <w:t xml:space="preserve">The </w:t>
+      </w:r>
+      <w:proofErr w:type="spellStart"/>
+      <w:r>
+        <w:rPr>
+          <w:i/>
+        </w:rPr>
+        <w:t>DisplayDataStructure</w:t>
+      </w:r>
+      <w:proofErr w:type="spellEnd"/>
+      <w:r>
+        <w:t xml:space="preserve"> is an API that lets the Plugin writer know which times were read (</w:t>
+      </w:r>
+      <w:proofErr w:type="spellStart"/>
+      <w:r>
+        <w:rPr>
+          <w:i/>
+        </w:rPr>
+        <w:t>getTimeRanges</w:t>
+      </w:r>
+      <w:proofErr w:type="spellEnd"/>
+      <w:r>
+        <w:rPr>
+          <w:i/>
+        </w:rPr>
+        <w:t>)</w:t>
+      </w:r>
+      <w:r>
+        <w:t xml:space="preserve"> and which states-&gt;counties were read (</w:t>
+      </w:r>
+      <w:proofErr w:type="spellStart"/>
+      <w:r>
+        <w:rPr>
+          <w:i/>
+        </w:rPr>
+        <w:t>getAvailableKeys</w:t>
+      </w:r>
+      <w:proofErr w:type="spellEnd"/>
+      <w:r>
+        <w:rPr>
+          <w:i/>
+        </w:rPr>
+        <w:t>)</w:t>
+      </w:r>
+      <w:r>
+        <w:t xml:space="preserve"> from the source in the last-run plugin. Most importantly, the API functionality </w:t>
+      </w:r>
+      <w:proofErr w:type="spellStart"/>
+      <w:r>
+        <w:rPr>
+          <w:i/>
+        </w:rPr>
+        <w:t>processFilterData</w:t>
+      </w:r>
+      <w:proofErr w:type="spellEnd"/>
+      <w:r>
+        <w:t xml:space="preserve"> should be called with a </w:t>
+      </w:r>
+      <w:r>
+        <w:rPr>
+          <w:i/>
+        </w:rPr>
+        <w:t>Config</w:t>
+      </w:r>
+      <w:r>
+        <w:t xml:space="preserve"> class, to define which of the times and states/counties read-in will be kept for further analysis; this method returns a </w:t>
+      </w:r>
+      <w:proofErr w:type="spellStart"/>
+      <w:r>
+        <w:rPr>
+          <w:i/>
+        </w:rPr>
+        <w:t>PData</w:t>
+      </w:r>
+      <w:proofErr w:type="spellEnd"/>
+      <w:r>
+        <w:t xml:space="preserve"> object with an analysis-specific API and the data filtered according to </w:t>
+      </w:r>
+      <w:r>
+        <w:rPr>
+          <w:i/>
+        </w:rPr>
+        <w:t>Config</w:t>
       </w:r>
       <w:r>
         <w:t>.</w:t>
@@ -77,177 +687,855 @@
     </w:p>
     <w:p>
       <w:r>
-        <w:t>Possible</w:t>
-      </w:r>
-      <w:r>
-        <w:t xml:space="preserve"> display plugins could be simple line plots, each line belonging to a county/state. </w:t>
-      </w:r>
-      <w:r>
-        <w:t>Similarly,</w:t>
-      </w:r>
-      <w:r>
-        <w:t xml:space="preserve"> for scatter plots, bubble charts, and even choropleths by using the coordinates</w:t>
-      </w:r>
-      <w:r>
-        <w:t xml:space="preserve"> provided</w:t>
-      </w:r>
-      <w:r>
-        <w:t xml:space="preserve">. </w:t>
-      </w:r>
-      <w:r>
-        <w:t>Given our time-</w:t>
-      </w:r>
-      <w:r>
-        <w:t>sensitive</w:t>
-      </w:r>
-      <w:r>
-        <w:t xml:space="preserve"> data, display plug-ins could have a Google Earth functionality of displaying data with scroll-bar to change frames of data at different times.</w:t>
-      </w:r>
-    </w:p>
-    <w:p>
-      <w:pPr>
-        <w:rPr>
-          <w:b/>
-        </w:rPr>
-      </w:pPr>
-      <w:r>
-        <w:rPr>
-          <w:b/>
-        </w:rPr>
-        <w:t xml:space="preserve">• Describe your decisions about the generality and speciﬁcity of your framework (i.e., domain engineering): your key abstractions, the reusable functionality your framework provides, and the potential ﬂexibility of plugins. </w:t>
-      </w:r>
-    </w:p>
-    <w:p>
-      <w:r>
-        <w:t>We decided to restrict our specificity of the data to be data associated to a county in the US. We did this so we could create a hierarchy of membership amongst the inputted counties and their states, thus summarizing data per state</w:t>
-      </w:r>
-      <w:r>
-        <w:t xml:space="preserve"> and even at the country level</w:t>
-      </w:r>
-      <w:r>
-        <w:t xml:space="preserve"> would be easier.</w:t>
-      </w:r>
-      <w:r>
+        <w:t>The</w:t>
+      </w:r>
+      <w:r>
+        <w:rPr>
+          <w:i/>
+        </w:rPr>
         <w:t xml:space="preserve"> </w:t>
       </w:r>
-    </w:p>
-    <w:p>
-      <w:r>
-        <w:t>Our abstractions assumed that all data recorded in the types of results we did would have time and county attached.</w:t>
-      </w:r>
-    </w:p>
-    <w:p>
-      <w:r>
-        <w:t xml:space="preserve">The reusable functionality the framework provides is the ability to organize very flexible data </w:t>
-      </w:r>
-      <w:r>
-        <w:t xml:space="preserve">in our domain </w:t>
-      </w:r>
-      <w:r>
-        <w:t>from any input supported by plugins and provide an object with a library having a multitude of data-analysis/filter tools to the display plugins to use as necessary.</w:t>
+      <w:proofErr w:type="spellStart"/>
+      <w:r>
+        <w:rPr>
+          <w:i/>
+        </w:rPr>
+        <w:t>PData</w:t>
+      </w:r>
+      <w:proofErr w:type="spellEnd"/>
+      <w:r>
+        <w:t xml:space="preserve"> </w:t>
+      </w:r>
+      <w:r>
+        <w:t xml:space="preserve">class has many analysis specific methods. This structure is built from the filtering specifications of Config, and many instances of this object with different filter configurations can be created by the plugin writer for increased functionality. </w:t>
+      </w:r>
+      <w:r>
+        <w:br/>
+        <w:t xml:space="preserve">The </w:t>
+      </w:r>
+      <w:proofErr w:type="spellStart"/>
+      <w:r>
+        <w:rPr>
+          <w:i/>
+        </w:rPr>
+        <w:t>get__</w:t>
+      </w:r>
+      <w:proofErr w:type="gramStart"/>
+      <w:r>
+        <w:rPr>
+          <w:i/>
+        </w:rPr>
+        <w:t>Data</w:t>
+      </w:r>
+      <w:proofErr w:type="spellEnd"/>
+      <w:r>
+        <w:rPr>
+          <w:i/>
+        </w:rPr>
+        <w:t>(</w:t>
+      </w:r>
+      <w:proofErr w:type="gramEnd"/>
+      <w:r>
+        <w:rPr>
+          <w:i/>
+        </w:rPr>
+        <w:t>…)</w:t>
+      </w:r>
+      <w:r>
+        <w:t xml:space="preserve"> methods are the meat of this API, as they return the one-to-one mappings of year-&gt;value, which allow the plugin writer to feed these into 3</w:t>
+      </w:r>
+      <w:r>
+        <w:rPr>
+          <w:vertAlign w:val="superscript"/>
+        </w:rPr>
+        <w:t>rd</w:t>
+      </w:r>
+      <w:r>
+        <w:t xml:space="preserve">-party display APIs like </w:t>
+      </w:r>
+      <w:proofErr w:type="spellStart"/>
+      <w:r>
+        <w:t>XChart</w:t>
+      </w:r>
+      <w:proofErr w:type="spellEnd"/>
+      <w:r>
+        <w:t xml:space="preserve"> to display charts. The plugin writer can get data from all counties in a state, a specific county in a state, and even data for a year across all states and counties.</w:t>
+      </w:r>
+      <w:r>
+        <w:br/>
+      </w:r>
+      <w:r>
+        <w:lastRenderedPageBreak/>
+        <w:t xml:space="preserve">The </w:t>
+      </w:r>
+      <w:proofErr w:type="spellStart"/>
+      <w:r>
+        <w:rPr>
+          <w:i/>
+        </w:rPr>
+        <w:t>get__Avg</w:t>
+      </w:r>
+      <w:proofErr w:type="spellEnd"/>
+      <w:r>
+        <w:t xml:space="preserve">, </w:t>
+      </w:r>
+      <w:proofErr w:type="spellStart"/>
+      <w:r>
+        <w:rPr>
+          <w:i/>
+        </w:rPr>
+        <w:t>get__Std</w:t>
+      </w:r>
+      <w:proofErr w:type="spellEnd"/>
+      <w:r>
+        <w:t xml:space="preserve">, and </w:t>
+      </w:r>
+      <w:proofErr w:type="spellStart"/>
+      <w:r>
+        <w:rPr>
+          <w:i/>
+        </w:rPr>
+        <w:t>get__Sum</w:t>
+      </w:r>
+      <w:proofErr w:type="spellEnd"/>
+      <w:r>
+        <w:t xml:space="preserve"> methods are the meat of the analysis API, as they return singular </w:t>
+      </w:r>
+      <w:proofErr w:type="spellStart"/>
+      <w:r>
+        <w:t>BigDecimal</w:t>
+      </w:r>
+      <w:proofErr w:type="spellEnd"/>
+      <w:r>
+        <w:t xml:space="preserve"> values analyzing data </w:t>
+      </w:r>
+      <w:r>
+        <w:t>from all counties in a state, a specific county in a state, and even data for a year across all states and counties.</w:t>
+      </w:r>
+    </w:p>
+    <w:p>
+      <w:pPr>
+        <w:rPr>
+          <w:b/>
+          <w:i/>
+        </w:rPr>
+      </w:pPr>
+      <w:proofErr w:type="spellStart"/>
+      <w:r>
+        <w:rPr>
+          <w:b/>
+          <w:i/>
+        </w:rPr>
+        <w:t>DisplayPlugin</w:t>
+      </w:r>
+      <w:proofErr w:type="spellEnd"/>
+    </w:p>
+    <w:p>
+      <w:r>
+        <w:t xml:space="preserve">The </w:t>
+      </w:r>
+      <w:r>
+        <w:rPr>
+          <w:i/>
+        </w:rPr>
+        <w:t>visualize</w:t>
+      </w:r>
+      <w:r>
+        <w:t xml:space="preserve"> method takes in the </w:t>
+      </w:r>
+      <w:proofErr w:type="spellStart"/>
+      <w:r>
+        <w:rPr>
+          <w:i/>
+        </w:rPr>
+        <w:t>Display</w:t>
+      </w:r>
+      <w:r>
+        <w:rPr>
+          <w:i/>
+        </w:rPr>
+        <w:t>DataStructure</w:t>
+      </w:r>
+      <w:proofErr w:type="spellEnd"/>
+      <w:r>
+        <w:t xml:space="preserve"> and utilize the APIs from it and </w:t>
+      </w:r>
+      <w:proofErr w:type="spellStart"/>
+      <w:r>
+        <w:rPr>
+          <w:i/>
+        </w:rPr>
+        <w:t>PData</w:t>
+      </w:r>
+      <w:proofErr w:type="spellEnd"/>
+      <w:r>
+        <w:t xml:space="preserve"> to get the data they require to create a visualization of the data. Given the specificity of the </w:t>
+      </w:r>
+      <w:r>
+        <w:rPr>
+          <w:i/>
+        </w:rPr>
+        <w:t>Config</w:t>
+      </w:r>
+      <w:r>
+        <w:t xml:space="preserve"> class, the plugin writer can have user-input regarding what data the user wants to visualize. This user-input also complements the fact that the return type is a Swing </w:t>
+      </w:r>
+      <w:proofErr w:type="spellStart"/>
+      <w:r>
+        <w:t>JPanel</w:t>
+      </w:r>
+      <w:proofErr w:type="spellEnd"/>
+      <w:r>
+        <w:t>, which allows the plugin writer to add additional functionalities.</w:t>
+      </w:r>
+    </w:p>
+    <w:p>
+      <w:pPr>
+        <w:rPr>
+          <w:b/>
+          <w:sz w:val="28"/>
+        </w:rPr>
+      </w:pPr>
+      <w:r>
+        <w:rPr>
+          <w:b/>
+          <w:sz w:val="28"/>
+        </w:rPr>
+        <w:t>• How to Add Data Plugins to Project</w:t>
+      </w:r>
+    </w:p>
+    <w:p>
+      <w:r>
+        <w:t xml:space="preserve">In the </w:t>
+      </w:r>
+      <w:r>
+        <w:rPr>
+          <w:b/>
+        </w:rPr>
+        <w:t>Team28/plugins</w:t>
+      </w:r>
+      <w:r>
+        <w:t xml:space="preserve"> project, you can add your implementation of the </w:t>
+      </w:r>
+      <w:proofErr w:type="spellStart"/>
+      <w:r>
+        <w:rPr>
+          <w:i/>
+        </w:rPr>
+        <w:t>Display</w:t>
+      </w:r>
+      <w:r>
+        <w:rPr>
+          <w:i/>
+        </w:rPr>
+        <w:t>Plugin</w:t>
+      </w:r>
+      <w:proofErr w:type="spellEnd"/>
+      <w:r>
+        <w:t xml:space="preserve"> interface to the package </w:t>
+      </w:r>
+      <w:r>
+        <w:rPr>
+          <w:i/>
+          <w:u w:val="single"/>
+        </w:rPr>
+        <w:t>edu.cmu.cs.cs214.hw5.plugins</w:t>
+      </w:r>
+    </w:p>
+    <w:p>
+      <w:r>
+        <w:t xml:space="preserve">Afterwards, in the same project, refer to the file in </w:t>
+      </w:r>
+    </w:p>
+    <w:p>
+      <w:r>
+        <w:rPr>
+          <w:i/>
+        </w:rPr>
+        <w:t>/src/resources/META-INF.services/edu.cmu.cs.cs214.hw5.framework.core</w:t>
+      </w:r>
+      <w:r>
+        <w:rPr>
+          <w:i/>
+        </w:rPr>
+        <w:t>.DisplayPlugin</w:t>
+      </w:r>
+      <w:r>
+        <w:t xml:space="preserve"> </w:t>
+      </w:r>
+    </w:p>
+    <w:p>
+      <w:pPr>
+        <w:rPr>
+          <w:i/>
+        </w:rPr>
+      </w:pPr>
+      <w:r>
+        <w:t>and add the reference to your file:</w:t>
+      </w:r>
+      <w:r>
+        <w:br/>
+        <w:t xml:space="preserve">e.g. if filename is </w:t>
+      </w:r>
+      <w:r>
+        <w:rPr>
+          <w:i/>
+        </w:rPr>
+        <w:t>XXX</w:t>
+      </w:r>
+      <w:r>
+        <w:t xml:space="preserve">, then add </w:t>
+      </w:r>
+      <w:r>
+        <w:rPr>
+          <w:i/>
+        </w:rPr>
+        <w:t>edu.cmu.cs.cs214.hw5.plugins.XXX</w:t>
+      </w:r>
+    </w:p>
+    <w:p>
+      <w:r>
+        <w:t xml:space="preserve">Your plugin will be automatically loaded by the Framework when </w:t>
+      </w:r>
+      <w:proofErr w:type="spellStart"/>
+      <w:r>
+        <w:rPr>
+          <w:i/>
+        </w:rPr>
+        <w:t>gradle</w:t>
+      </w:r>
+      <w:proofErr w:type="spellEnd"/>
+      <w:r>
+        <w:rPr>
+          <w:i/>
+        </w:rPr>
+        <w:t xml:space="preserve"> run</w:t>
+      </w:r>
+      <w:r>
+        <w:t xml:space="preserve"> is executed.</w:t>
+      </w:r>
+    </w:p>
+    <w:p>
+      <w:pPr>
+        <w:rPr>
+          <w:b/>
+          <w:sz w:val="28"/>
+        </w:rPr>
+      </w:pPr>
+      <w:r>
+        <w:rPr>
+          <w:b/>
+          <w:sz w:val="28"/>
+        </w:rPr>
+        <w:t xml:space="preserve">• </w:t>
+      </w:r>
+      <w:r>
+        <w:rPr>
+          <w:b/>
+          <w:sz w:val="28"/>
+        </w:rPr>
+        <w:t>Demo</w:t>
       </w:r>
       <w:bookmarkStart w:id="0" w:name="_GoBack"/>
       <w:bookmarkEnd w:id="0"/>
     </w:p>
     <w:p>
-      <w:pPr>
-        <w:rPr>
-          <w:b/>
-        </w:rPr>
-      </w:pPr>
-      <w:r>
-        <w:rPr>
-          <w:b/>
-        </w:rPr>
-        <w:t xml:space="preserve">• Describe your overall project structure: the organization of the framework and plugins into packages or projects, the location of plugin interfaces and key data structures, and how plugins are loaded. </w:t>
-      </w:r>
-    </w:p>
-    <w:p>
-      <w:r>
-        <w:t>[Look for the file ‘Project Structure.txt’ in Team28/hw5a supplementary/Project Structure.txt, it mimics the structure of the Recitation 9 example]</w:t>
-      </w:r>
-    </w:p>
-    <w:p>
-      <w:r>
-        <w:t xml:space="preserve">We’ll use the </w:t>
-      </w:r>
-      <w:proofErr w:type="spellStart"/>
-      <w:r>
-        <w:rPr>
-          <w:i/>
-        </w:rPr>
-        <w:t>ServiceLoader</w:t>
-      </w:r>
-      <w:proofErr w:type="spellEnd"/>
-      <w:r>
-        <w:t xml:space="preserve"> class to load in the Data and Display plug-ins separately. The plugins specified to be loaded are in files located in resources/META-INF/services/*, as per </w:t>
-      </w:r>
-      <w:proofErr w:type="spellStart"/>
-      <w:r>
-        <w:t>SerivceLoader’s</w:t>
-      </w:r>
-      <w:proofErr w:type="spellEnd"/>
-      <w:r>
-        <w:t xml:space="preserve"> specifications.</w:t>
-      </w:r>
-    </w:p>
-    <w:p>
-      <w:r>
-        <w:t xml:space="preserve">The list of available plug-ins </w:t>
-      </w:r>
-      <w:proofErr w:type="gramStart"/>
-      <w:r>
-        <w:t>are</w:t>
-      </w:r>
-      <w:proofErr w:type="gramEnd"/>
-      <w:r>
-        <w:t xml:space="preserve"> displayed to the user in the GUI and they’ll choose which to use one at a time.</w:t>
-      </w:r>
-    </w:p>
-    <w:p>
-      <w:pPr>
-        <w:rPr>
-          <w:b/>
-        </w:rPr>
-      </w:pPr>
-      <w:r>
-        <w:rPr>
-          <w:b/>
-        </w:rPr>
-        <w:t>• Describe your plugin interfaces, including key methods and the data structures exchanged between plugins and the framework.</w:t>
-      </w:r>
-    </w:p>
-    <w:p>
-      <w:pPr>
-        <w:rPr>
-          <w:b/>
-          <w:color w:val="FF0000"/>
-        </w:rPr>
-      </w:pPr>
-      <w:r>
-        <w:rPr>
-          <w:b/>
-          <w:color w:val="FF0000"/>
-          <w:highlight w:val="yellow"/>
-        </w:rPr>
-        <w:t>…………………………….</w:t>
-      </w:r>
-      <w:r>
-        <w:rPr>
-          <w:b/>
-          <w:color w:val="FF0000"/>
-          <w:highlight w:val="yellow"/>
-        </w:rPr>
-        <w:t>TO BE WRITTEN SOON</w:t>
-      </w:r>
-      <w:r>
-        <w:rPr>
-          <w:b/>
-          <w:color w:val="FF0000"/>
-        </w:rPr>
-        <w:t>………………….</w:t>
-      </w:r>
-    </w:p>
+      <w:r>
+        <w:rPr>
+          <w:noProof/>
+        </w:rPr>
+        <w:drawing>
+          <wp:anchor distT="0" distB="0" distL="114300" distR="114300" simplePos="0" relativeHeight="251660288" behindDoc="0" locked="0" layoutInCell="1" allowOverlap="1" wp14:anchorId="764B767C" wp14:editId="032B5E3A">
+            <wp:simplePos x="0" y="0"/>
+            <wp:positionH relativeFrom="margin">
+              <wp:posOffset>1046298</wp:posOffset>
+            </wp:positionH>
+            <wp:positionV relativeFrom="paragraph">
+              <wp:posOffset>544195</wp:posOffset>
+            </wp:positionV>
+            <wp:extent cx="2483791" cy="1279558"/>
+            <wp:effectExtent l="0" t="0" r="0" b="0"/>
+            <wp:wrapNone/>
+            <wp:docPr id="5" name="Picture 5"/>
+            <wp:cNvGraphicFramePr>
+              <a:graphicFrameLocks xmlns:a="http://schemas.openxmlformats.org/drawingml/2006/main" noChangeAspect="1"/>
+            </wp:cNvGraphicFramePr>
+            <a:graphic xmlns:a="http://schemas.openxmlformats.org/drawingml/2006/main">
+              <a:graphicData uri="http://schemas.openxmlformats.org/drawingml/2006/picture">
+                <pic:pic xmlns:pic="http://schemas.openxmlformats.org/drawingml/2006/picture">
+                  <pic:nvPicPr>
+                    <pic:cNvPr id="1" name=""/>
+                    <pic:cNvPicPr/>
+                  </pic:nvPicPr>
+                  <pic:blipFill>
+                    <a:blip r:embed="rId7" cstate="print">
+                      <a:extLst>
+                        <a:ext uri="{28A0092B-C50C-407E-A947-70E740481C1C}">
+                          <a14:useLocalDpi xmlns:a14="http://schemas.microsoft.com/office/drawing/2010/main" val="0"/>
+                        </a:ext>
+                      </a:extLst>
+                    </a:blip>
+                    <a:stretch>
+                      <a:fillRect/>
+                    </a:stretch>
+                  </pic:blipFill>
+                  <pic:spPr>
+                    <a:xfrm>
+                      <a:off x="0" y="0"/>
+                      <a:ext cx="2483791" cy="1279558"/>
+                    </a:xfrm>
+                    <a:prstGeom prst="rect">
+                      <a:avLst/>
+                    </a:prstGeom>
+                  </pic:spPr>
+                </pic:pic>
+              </a:graphicData>
+            </a:graphic>
+            <wp14:sizeRelH relativeFrom="margin">
+              <wp14:pctWidth>0</wp14:pctWidth>
+            </wp14:sizeRelH>
+            <wp14:sizeRelV relativeFrom="margin">
+              <wp14:pctHeight>0</wp14:pctHeight>
+            </wp14:sizeRelV>
+          </wp:anchor>
+        </w:drawing>
+      </w:r>
+      <w:r>
+        <w:t xml:space="preserve">We’ll use the Web-Scraping-XLS data plugin and data from </w:t>
+      </w:r>
+      <w:r>
+        <w:br/>
+      </w:r>
+      <w:hyperlink r:id="rId8" w:history="1">
+        <w:r>
+          <w:rPr>
+            <w:rStyle w:val="Hyperlink"/>
+          </w:rPr>
+          <w:t>https://catalog.data.gov/dataset/fy2015-vha-enrollees-by-county</w:t>
+        </w:r>
+      </w:hyperlink>
+      <w:r>
+        <w:rPr>
+          <w:u w:val="single"/>
+        </w:rPr>
+        <w:t xml:space="preserve"> </w:t>
+      </w:r>
+      <w:r>
+        <w:t>to display it on Filterable Display Plugin</w:t>
+      </w:r>
+    </w:p>
+    <w:p>
+      <w:r>
+        <w:rPr>
+          <w:noProof/>
+        </w:rPr>
+        <w:drawing>
+          <wp:anchor distT="0" distB="0" distL="114300" distR="114300" simplePos="0" relativeHeight="251658240" behindDoc="0" locked="0" layoutInCell="1" allowOverlap="1" wp14:anchorId="511E8909" wp14:editId="421CD525">
+            <wp:simplePos x="0" y="0"/>
+            <wp:positionH relativeFrom="column">
+              <wp:posOffset>4211592</wp:posOffset>
+            </wp:positionH>
+            <wp:positionV relativeFrom="paragraph">
+              <wp:posOffset>62456</wp:posOffset>
+            </wp:positionV>
+            <wp:extent cx="2114550" cy="1083945"/>
+            <wp:effectExtent l="0" t="0" r="0" b="1905"/>
+            <wp:wrapNone/>
+            <wp:docPr id="6" name="Picture 6"/>
+            <wp:cNvGraphicFramePr>
+              <a:graphicFrameLocks xmlns:a="http://schemas.openxmlformats.org/drawingml/2006/main" noChangeAspect="1"/>
+            </wp:cNvGraphicFramePr>
+            <a:graphic xmlns:a="http://schemas.openxmlformats.org/drawingml/2006/main">
+              <a:graphicData uri="http://schemas.openxmlformats.org/drawingml/2006/picture">
+                <pic:pic xmlns:pic="http://schemas.openxmlformats.org/drawingml/2006/picture">
+                  <pic:nvPicPr>
+                    <pic:cNvPr id="1" name=""/>
+                    <pic:cNvPicPr/>
+                  </pic:nvPicPr>
+                  <pic:blipFill>
+                    <a:blip r:embed="rId9" cstate="print">
+                      <a:extLst>
+                        <a:ext uri="{28A0092B-C50C-407E-A947-70E740481C1C}">
+                          <a14:useLocalDpi xmlns:a14="http://schemas.microsoft.com/office/drawing/2010/main" val="0"/>
+                        </a:ext>
+                      </a:extLst>
+                    </a:blip>
+                    <a:stretch>
+                      <a:fillRect/>
+                    </a:stretch>
+                  </pic:blipFill>
+                  <pic:spPr>
+                    <a:xfrm>
+                      <a:off x="0" y="0"/>
+                      <a:ext cx="2114550" cy="1083945"/>
+                    </a:xfrm>
+                    <a:prstGeom prst="rect">
+                      <a:avLst/>
+                    </a:prstGeom>
+                  </pic:spPr>
+                </pic:pic>
+              </a:graphicData>
+            </a:graphic>
+          </wp:anchor>
+        </w:drawing>
+      </w:r>
+    </w:p>
+    <w:p>
+      <w:r>
+        <w:rPr>
+          <w:noProof/>
+        </w:rPr>
+        <mc:AlternateContent>
+          <mc:Choice Requires="wps">
+            <w:drawing>
+              <wp:anchor distT="0" distB="0" distL="114300" distR="114300" simplePos="0" relativeHeight="251662336" behindDoc="0" locked="0" layoutInCell="1" allowOverlap="1" wp14:anchorId="5C4A1AE3" wp14:editId="3D085671">
+                <wp:simplePos x="0" y="0"/>
+                <wp:positionH relativeFrom="column">
+                  <wp:posOffset>3678011</wp:posOffset>
+                </wp:positionH>
+                <wp:positionV relativeFrom="paragraph">
+                  <wp:posOffset>99287</wp:posOffset>
+                </wp:positionV>
+                <wp:extent cx="402544" cy="362857"/>
+                <wp:effectExtent l="0" t="19050" r="36195" b="37465"/>
+                <wp:wrapNone/>
+                <wp:docPr id="9" name="Arrow: Right 9"/>
+                <wp:cNvGraphicFramePr/>
+                <a:graphic xmlns:a="http://schemas.openxmlformats.org/drawingml/2006/main">
+                  <a:graphicData uri="http://schemas.microsoft.com/office/word/2010/wordprocessingShape">
+                    <wps:wsp>
+                      <wps:cNvSpPr/>
+                      <wps:spPr>
+                        <a:xfrm>
+                          <a:off x="0" y="0"/>
+                          <a:ext cx="402544" cy="362857"/>
+                        </a:xfrm>
+                        <a:prstGeom prst="rightArrow">
+                          <a:avLst/>
+                        </a:prstGeom>
+                      </wps:spPr>
+                      <wps:style>
+                        <a:lnRef idx="2">
+                          <a:schemeClr val="accent1">
+                            <a:shade val="50000"/>
+                          </a:schemeClr>
+                        </a:lnRef>
+                        <a:fillRef idx="1">
+                          <a:schemeClr val="accent1"/>
+                        </a:fillRef>
+                        <a:effectRef idx="0">
+                          <a:schemeClr val="accent1"/>
+                        </a:effectRef>
+                        <a:fontRef idx="minor">
+                          <a:schemeClr val="lt1"/>
+                        </a:fontRef>
+                      </wps:style>
+                      <wps:bodyPr rot="0" spcFirstLastPara="0" vertOverflow="overflow" horzOverflow="overflow" vert="horz" wrap="square" lIns="91440" tIns="45720" rIns="91440" bIns="45720" numCol="1" spcCol="0" rtlCol="0" fromWordArt="0" anchor="ctr" anchorCtr="0" forceAA="0" compatLnSpc="1">
+                        <a:prstTxWarp prst="textNoShape">
+                          <a:avLst/>
+                        </a:prstTxWarp>
+                        <a:noAutofit/>
+                      </wps:bodyPr>
+                    </wps:wsp>
+                  </a:graphicData>
+                </a:graphic>
+              </wp:anchor>
+            </w:drawing>
+          </mc:Choice>
+          <mc:Fallback>
+            <w:pict>
+              <v:shapetype w14:anchorId="38C7FAA3" id="_x0000_t13" coordsize="21600,21600" o:spt="13" adj="16200,5400" path="m@0,l@0@1,0@1,0@2@0@2@0,21600,21600,10800xe">
+                <v:stroke joinstyle="miter"/>
+                <v:formulas>
+                  <v:f eqn="val #0"/>
+                  <v:f eqn="val #1"/>
+                  <v:f eqn="sum height 0 #1"/>
+                  <v:f eqn="sum 10800 0 #1"/>
+                  <v:f eqn="sum width 0 #0"/>
+                  <v:f eqn="prod @4 @3 10800"/>
+                  <v:f eqn="sum width 0 @5"/>
+                </v:formulas>
+                <v:path o:connecttype="custom" o:connectlocs="@0,0;0,10800;@0,21600;21600,10800" o:connectangles="270,180,90,0" textboxrect="0,@1,@6,@2"/>
+                <v:handles>
+                  <v:h position="#0,#1" xrange="0,21600" yrange="0,10800"/>
+                </v:handles>
+              </v:shapetype>
+              <v:shape id="Arrow: Right 9" o:spid="_x0000_s1026" type="#_x0000_t13" style="position:absolute;margin-left:289.6pt;margin-top:7.8pt;width:31.7pt;height:28.55pt;z-index:251662336;visibility:visible;mso-wrap-style:square;mso-wrap-distance-left:9pt;mso-wrap-distance-top:0;mso-wrap-distance-right:9pt;mso-wrap-distance-bottom:0;mso-position-horizontal:absolute;mso-position-horizontal-relative:text;mso-position-vertical:absolute;mso-position-vertical-relative:text;v-text-anchor:middle" o:gfxdata="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" adj="11865" fillcolor="#4472c4 [3204]" strokecolor="#1f3763 [1604]" strokeweight="1pt"/>
+            </w:pict>
+          </mc:Fallback>
+        </mc:AlternateContent>
+      </w:r>
+    </w:p>
+    <w:p/>
+    <w:p/>
+    <w:p>
+      <w:r>
+        <w:rPr>
+          <w:noProof/>
+        </w:rPr>
+        <mc:AlternateContent>
+          <mc:Choice Requires="wps">
+            <w:drawing>
+              <wp:anchor distT="0" distB="0" distL="114300" distR="114300" simplePos="0" relativeHeight="251664384" behindDoc="0" locked="0" layoutInCell="1" allowOverlap="1" wp14:anchorId="1E0894ED" wp14:editId="5096485F">
+                <wp:simplePos x="0" y="0"/>
+                <wp:positionH relativeFrom="column">
+                  <wp:posOffset>5442222</wp:posOffset>
+                </wp:positionH>
+                <wp:positionV relativeFrom="paragraph">
+                  <wp:posOffset>69895</wp:posOffset>
+                </wp:positionV>
+                <wp:extent cx="402544" cy="362857"/>
+                <wp:effectExtent l="19685" t="0" r="36830" b="36830"/>
+                <wp:wrapNone/>
+                <wp:docPr id="10" name="Arrow: Right 10"/>
+                <wp:cNvGraphicFramePr/>
+                <a:graphic xmlns:a="http://schemas.openxmlformats.org/drawingml/2006/main">
+                  <a:graphicData uri="http://schemas.microsoft.com/office/word/2010/wordprocessingShape">
+                    <wps:wsp>
+                      <wps:cNvSpPr/>
+                      <wps:spPr>
+                        <a:xfrm rot="5400000">
+                          <a:off x="0" y="0"/>
+                          <a:ext cx="402544" cy="362857"/>
+                        </a:xfrm>
+                        <a:prstGeom prst="rightArrow">
+                          <a:avLst/>
+                        </a:prstGeom>
+                      </wps:spPr>
+                      <wps:style>
+                        <a:lnRef idx="2">
+                          <a:schemeClr val="accent1">
+                            <a:shade val="50000"/>
+                          </a:schemeClr>
+                        </a:lnRef>
+                        <a:fillRef idx="1">
+                          <a:schemeClr val="accent1"/>
+                        </a:fillRef>
+                        <a:effectRef idx="0">
+                          <a:schemeClr val="accent1"/>
+                        </a:effectRef>
+                        <a:fontRef idx="minor">
+                          <a:schemeClr val="lt1"/>
+                        </a:fontRef>
+                      </wps:style>
+                      <wps:bodyPr rot="0" spcFirstLastPara="0" vertOverflow="overflow" horzOverflow="overflow" vert="horz" wrap="square" lIns="91440" tIns="45720" rIns="91440" bIns="45720" numCol="1" spcCol="0" rtlCol="0" fromWordArt="0" anchor="ctr" anchorCtr="0" forceAA="0" compatLnSpc="1">
+                        <a:prstTxWarp prst="textNoShape">
+                          <a:avLst/>
+                        </a:prstTxWarp>
+                        <a:noAutofit/>
+                      </wps:bodyPr>
+                    </wps:wsp>
+                  </a:graphicData>
+                </a:graphic>
+              </wp:anchor>
+            </w:drawing>
+          </mc:Choice>
+          <mc:Fallback>
+            <w:pict>
+              <v:shape w14:anchorId="32E5E859" id="Arrow: Right 10" o:spid="_x0000_s1026" type="#_x0000_t13" style="position:absolute;margin-left:428.5pt;margin-top:5.5pt;width:31.7pt;height:28.55pt;rotation:90;z-index:251664384;visibility:visible;mso-wrap-style:square;mso-wrap-distance-left:9pt;mso-wrap-distance-top:0;mso-wrap-distance-right:9pt;mso-wrap-distance-bottom:0;mso-position-horizontal:absolute;mso-position-horizontal-relative:text;mso-position-vertical:absolute;mso-position-vertical-relative:text;v-text-anchor:middle" o:gfxdata="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" adj="11865" fillcolor="#4472c4 [3204]" strokecolor="#1f3763 [1604]" strokeweight="1pt"/>
+            </w:pict>
+          </mc:Fallback>
+        </mc:AlternateContent>
+      </w:r>
+      <w:r>
+        <w:rPr>
+          <w:noProof/>
+        </w:rPr>
+        <w:drawing>
+          <wp:anchor distT="0" distB="0" distL="114300" distR="114300" simplePos="0" relativeHeight="251661312" behindDoc="0" locked="0" layoutInCell="1" allowOverlap="1" wp14:anchorId="2CEE6866" wp14:editId="01527B01">
+            <wp:simplePos x="0" y="0"/>
+            <wp:positionH relativeFrom="margin">
+              <wp:posOffset>-641260</wp:posOffset>
+            </wp:positionH>
+            <wp:positionV relativeFrom="paragraph">
+              <wp:posOffset>212452</wp:posOffset>
+            </wp:positionV>
+            <wp:extent cx="3747141" cy="3197073"/>
+            <wp:effectExtent l="0" t="0" r="5715" b="3810"/>
+            <wp:wrapNone/>
+            <wp:docPr id="8" name="Picture 8"/>
+            <wp:cNvGraphicFramePr>
+              <a:graphicFrameLocks xmlns:a="http://schemas.openxmlformats.org/drawingml/2006/main" noChangeAspect="1"/>
+            </wp:cNvGraphicFramePr>
+            <a:graphic xmlns:a="http://schemas.openxmlformats.org/drawingml/2006/main">
+              <a:graphicData uri="http://schemas.openxmlformats.org/drawingml/2006/picture">
+                <pic:pic xmlns:pic="http://schemas.openxmlformats.org/drawingml/2006/picture">
+                  <pic:nvPicPr>
+                    <pic:cNvPr id="1" name=""/>
+                    <pic:cNvPicPr/>
+                  </pic:nvPicPr>
+                  <pic:blipFill>
+                    <a:blip r:embed="rId10" cstate="print">
+                      <a:extLst>
+                        <a:ext uri="{28A0092B-C50C-407E-A947-70E740481C1C}">
+                          <a14:useLocalDpi xmlns:a14="http://schemas.microsoft.com/office/drawing/2010/main" val="0"/>
+                        </a:ext>
+                      </a:extLst>
+                    </a:blip>
+                    <a:stretch>
+                      <a:fillRect/>
+                    </a:stretch>
+                  </pic:blipFill>
+                  <pic:spPr>
+                    <a:xfrm>
+                      <a:off x="0" y="0"/>
+                      <a:ext cx="3747141" cy="3197073"/>
+                    </a:xfrm>
+                    <a:prstGeom prst="rect">
+                      <a:avLst/>
+                    </a:prstGeom>
+                  </pic:spPr>
+                </pic:pic>
+              </a:graphicData>
+            </a:graphic>
+            <wp14:sizeRelH relativeFrom="margin">
+              <wp14:pctWidth>0</wp14:pctWidth>
+            </wp14:sizeRelH>
+            <wp14:sizeRelV relativeFrom="margin">
+              <wp14:pctHeight>0</wp14:pctHeight>
+            </wp14:sizeRelV>
+          </wp:anchor>
+        </w:drawing>
+      </w:r>
+    </w:p>
+    <w:p/>
+    <w:p>
+      <w:r>
+        <w:rPr>
+          <w:noProof/>
+        </w:rPr>
+        <w:drawing>
+          <wp:anchor distT="0" distB="0" distL="114300" distR="114300" simplePos="0" relativeHeight="251659264" behindDoc="0" locked="0" layoutInCell="1" allowOverlap="1" wp14:anchorId="67F2D57A" wp14:editId="28F96BE2">
+            <wp:simplePos x="0" y="0"/>
+            <wp:positionH relativeFrom="column">
+              <wp:posOffset>3658325</wp:posOffset>
+            </wp:positionH>
+            <wp:positionV relativeFrom="paragraph">
+              <wp:posOffset>5624</wp:posOffset>
+            </wp:positionV>
+            <wp:extent cx="2653884" cy="1364176"/>
+            <wp:effectExtent l="0" t="0" r="0" b="7620"/>
+            <wp:wrapNone/>
+            <wp:docPr id="7" name="Picture 7"/>
+            <wp:cNvGraphicFramePr>
+              <a:graphicFrameLocks xmlns:a="http://schemas.openxmlformats.org/drawingml/2006/main" noChangeAspect="1"/>
+            </wp:cNvGraphicFramePr>
+            <a:graphic xmlns:a="http://schemas.openxmlformats.org/drawingml/2006/main">
+              <a:graphicData uri="http://schemas.openxmlformats.org/drawingml/2006/picture">
+                <pic:pic xmlns:pic="http://schemas.openxmlformats.org/drawingml/2006/picture">
+                  <pic:nvPicPr>
+                    <pic:cNvPr id="1" name=""/>
+                    <pic:cNvPicPr/>
+                  </pic:nvPicPr>
+                  <pic:blipFill>
+                    <a:blip r:embed="rId11" cstate="print">
+                      <a:extLst>
+                        <a:ext uri="{28A0092B-C50C-407E-A947-70E740481C1C}">
+                          <a14:useLocalDpi xmlns:a14="http://schemas.microsoft.com/office/drawing/2010/main" val="0"/>
+                        </a:ext>
+                      </a:extLst>
+                    </a:blip>
+                    <a:stretch>
+                      <a:fillRect/>
+                    </a:stretch>
+                  </pic:blipFill>
+                  <pic:spPr>
+                    <a:xfrm>
+                      <a:off x="0" y="0"/>
+                      <a:ext cx="2653884" cy="1364176"/>
+                    </a:xfrm>
+                    <a:prstGeom prst="rect">
+                      <a:avLst/>
+                    </a:prstGeom>
+                  </pic:spPr>
+                </pic:pic>
+              </a:graphicData>
+            </a:graphic>
+            <wp14:sizeRelH relativeFrom="margin">
+              <wp14:pctWidth>0</wp14:pctWidth>
+            </wp14:sizeRelH>
+            <wp14:sizeRelV relativeFrom="margin">
+              <wp14:pctHeight>0</wp14:pctHeight>
+            </wp14:sizeRelV>
+          </wp:anchor>
+        </w:drawing>
+      </w:r>
+    </w:p>
+    <w:p/>
+    <w:p/>
+    <w:p>
+      <w:r>
+        <w:rPr>
+          <w:noProof/>
+        </w:rPr>
+        <mc:AlternateContent>
+          <mc:Choice Requires="wps">
+            <w:drawing>
+              <wp:anchor distT="0" distB="0" distL="114300" distR="114300" simplePos="0" relativeHeight="251666432" behindDoc="0" locked="0" layoutInCell="1" allowOverlap="1" wp14:anchorId="04E0411C" wp14:editId="1FE847B6">
+                <wp:simplePos x="0" y="0"/>
+                <wp:positionH relativeFrom="column">
+                  <wp:posOffset>3150462</wp:posOffset>
+                </wp:positionH>
+                <wp:positionV relativeFrom="paragraph">
+                  <wp:posOffset>25491</wp:posOffset>
+                </wp:positionV>
+                <wp:extent cx="402544" cy="362857"/>
+                <wp:effectExtent l="19050" t="19050" r="17145" b="37465"/>
+                <wp:wrapNone/>
+                <wp:docPr id="11" name="Arrow: Right 11"/>
+                <wp:cNvGraphicFramePr/>
+                <a:graphic xmlns:a="http://schemas.openxmlformats.org/drawingml/2006/main">
+                  <a:graphicData uri="http://schemas.microsoft.com/office/word/2010/wordprocessingShape">
+                    <wps:wsp>
+                      <wps:cNvSpPr/>
+                      <wps:spPr>
+                        <a:xfrm rot="10800000">
+                          <a:off x="0" y="0"/>
+                          <a:ext cx="402544" cy="362857"/>
+                        </a:xfrm>
+                        <a:prstGeom prst="rightArrow">
+                          <a:avLst/>
+                        </a:prstGeom>
+                      </wps:spPr>
+                      <wps:style>
+                        <a:lnRef idx="2">
+                          <a:schemeClr val="accent1">
+                            <a:shade val="50000"/>
+                          </a:schemeClr>
+                        </a:lnRef>
+                        <a:fillRef idx="1">
+                          <a:schemeClr val="accent1"/>
+                        </a:fillRef>
+                        <a:effectRef idx="0">
+                          <a:schemeClr val="accent1"/>
+                        </a:effectRef>
+                        <a:fontRef idx="minor">
+                          <a:schemeClr val="lt1"/>
+                        </a:fontRef>
+                      </wps:style>
+                      <wps:bodyPr rot="0" spcFirstLastPara="0" vertOverflow="overflow" horzOverflow="overflow" vert="horz" wrap="square" lIns="91440" tIns="45720" rIns="91440" bIns="45720" numCol="1" spcCol="0" rtlCol="0" fromWordArt="0" anchor="ctr" anchorCtr="0" forceAA="0" compatLnSpc="1">
+                        <a:prstTxWarp prst="textNoShape">
+                          <a:avLst/>
+                        </a:prstTxWarp>
+                        <a:noAutofit/>
+                      </wps:bodyPr>
+                    </wps:wsp>
+                  </a:graphicData>
+                </a:graphic>
+              </wp:anchor>
+            </w:drawing>
+          </mc:Choice>
+          <mc:Fallback>
+            <w:pict>
+              <v:shape w14:anchorId="7B73BF3B" id="Arrow: Right 11" o:spid="_x0000_s1026" type="#_x0000_t13" style="position:absolute;margin-left:248.05pt;margin-top:2pt;width:31.7pt;height:28.55pt;rotation:180;z-index:251666432;visibility:visible;mso-wrap-style:square;mso-wrap-distance-left:9pt;mso-wrap-distance-top:0;mso-wrap-distance-right:9pt;mso-wrap-distance-bottom:0;mso-position-horizontal:absolute;mso-position-horizontal-relative:text;mso-position-vertical:absolute;mso-position-vertical-relative:text;v-text-anchor:middle" o:gfxdata="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" adj="11865" fillcolor="#4472c4 [3204]" strokecolor="#1f3763 [1604]" strokeweight="1pt"/>
+            </w:pict>
+          </mc:Fallback>
+        </mc:AlternateContent>
+      </w:r>
+    </w:p>
+    <w:p/>
+    <w:p/>
+    <w:p/>
     <w:sectPr>
       <w:pgSz w:w="12240" w:h="15840"/>
       <w:pgMar w:top="720" w:right="1440" w:bottom="1440" w:left="1440" w:header="720" w:footer="720" w:gutter="0"/>
@@ -396,7 +1684,7 @@
       </w:pPr>
     </w:pPrDefault>
   </w:docDefaults>
-  <w:latentStyles w:defLockedState="0" w:defUIPriority="99" w:defSemiHidden="0" w:defUnhideWhenUsed="0" w:defQFormat="0" w:count="375">
+  <w:latentStyles w:defLockedState="0" w:defUIPriority="99" w:defSemiHidden="0" w:defUnhideWhenUsed="0" w:defQFormat="0" w:count="376">
     <w:lsdException w:name="Normal" w:uiPriority="0" w:qFormat="1"/>
     <w:lsdException w:name="heading 1" w:uiPriority="9" w:qFormat="1"/>
     <w:lsdException w:name="heading 2" w:semiHidden="1" w:uiPriority="9" w:unhideWhenUsed="1" w:qFormat="1"/>
@@ -502,7 +1790,6 @@
     <w:lsdException w:name="HTML Sample" w:semiHidden="1" w:unhideWhenUsed="1"/>
     <w:lsdException w:name="HTML Typewriter" w:semiHidden="1" w:unhideWhenUsed="1"/>
     <w:lsdException w:name="HTML Variable" w:semiHidden="1" w:unhideWhenUsed="1"/>
-    <w:lsdException w:name="Normal Table" w:semiHidden="1" w:unhideWhenUsed="1"/>
     <w:lsdException w:name="annotation subject" w:semiHidden="1" w:unhideWhenUsed="1"/>
     <w:lsdException w:name="No List" w:semiHidden="1" w:unhideWhenUsed="1"/>
     <w:lsdException w:name="Outline List 1" w:semiHidden="1" w:unhideWhenUsed="1"/>
@@ -549,10 +1836,8 @@
     <w:lsdException w:name="Table Subtle 2" w:semiHidden="1" w:unhideWhenUsed="1"/>
     <w:lsdException w:name="Table Web 1" w:semiHidden="1" w:unhideWhenUsed="1"/>
     <w:lsdException w:name="Table Web 2" w:semiHidden="1" w:unhideWhenUsed="1"/>
-    <w:lsdException w:name="Table Web 3" w:semiHidden="1" w:unhideWhenUsed="1"/>
     <w:lsdException w:name="Balloon Text" w:semiHidden="1" w:unhideWhenUsed="1"/>
     <w:lsdException w:name="Table Grid" w:uiPriority="39"/>
-    <w:lsdException w:name="Table Theme" w:semiHidden="1" w:unhideWhenUsed="1"/>
     <w:lsdException w:name="Placeholder Text" w:semiHidden="1"/>
     <w:lsdException w:name="No Spacing" w:uiPriority="1" w:qFormat="1"/>
     <w:lsdException w:name="Light Shading" w:uiPriority="60"/>
@@ -772,15 +2057,16 @@
     <w:lsdException w:name="Smart Hyperlink" w:semiHidden="1" w:unhideWhenUsed="1"/>
     <w:lsdException w:name="Hashtag" w:semiHidden="1" w:unhideWhenUsed="1"/>
     <w:lsdException w:name="Unresolved Mention" w:semiHidden="1" w:unhideWhenUsed="1"/>
+    <w:lsdException w:name="Smart Link" w:semiHidden="1" w:unhideWhenUsed="1"/>
   </w:latentStyles>
   <w:style w:type="paragraph" w:default="1" w:styleId="Normal">
     <w:name w:val="Normal"/>
     <w:qFormat/>
+    <w:rsid w:val="00A0650E"/>
   </w:style>
   <w:style w:type="character" w:default="1" w:styleId="DefaultParagraphFont">
     <w:name w:val="Default Paragraph Font"/>
     <w:uiPriority w:val="1"/>
-    <w:semiHidden/>
     <w:unhideWhenUsed/>
   </w:style>
   <w:style w:type="table" w:default="1" w:styleId="TableNormal">
@@ -814,6 +2100,59 @@
       <w:ind w:left="720"/>
       <w:contextualSpacing/>
     </w:pPr>
+  </w:style>
+  <w:style w:type="paragraph" w:styleId="BalloonText">
+    <w:name w:val="Balloon Text"/>
+    <w:basedOn w:val="Normal"/>
+    <w:link w:val="BalloonTextChar"/>
+    <w:uiPriority w:val="99"/>
+    <w:semiHidden/>
+    <w:unhideWhenUsed/>
+    <w:rsid w:val="0032443D"/>
+    <w:pPr>
+      <w:spacing w:after="0" w:line="240" w:lineRule="auto"/>
+    </w:pPr>
+    <w:rPr>
+      <w:rFonts w:ascii="Segoe UI" w:hAnsi="Segoe UI" w:cs="Segoe UI"/>
+      <w:sz w:val="18"/>
+      <w:szCs w:val="18"/>
+    </w:rPr>
+  </w:style>
+  <w:style w:type="character" w:customStyle="1" w:styleId="BalloonTextChar">
+    <w:name w:val="Balloon Text Char"/>
+    <w:basedOn w:val="DefaultParagraphFont"/>
+    <w:link w:val="BalloonText"/>
+    <w:uiPriority w:val="99"/>
+    <w:semiHidden/>
+    <w:rsid w:val="0032443D"/>
+    <w:rPr>
+      <w:rFonts w:ascii="Segoe UI" w:hAnsi="Segoe UI" w:cs="Segoe UI"/>
+      <w:sz w:val="18"/>
+      <w:szCs w:val="18"/>
+    </w:rPr>
+  </w:style>
+  <w:style w:type="character" w:styleId="Hyperlink">
+    <w:name w:val="Hyperlink"/>
+    <w:basedOn w:val="DefaultParagraphFont"/>
+    <w:uiPriority w:val="99"/>
+    <w:unhideWhenUsed/>
+    <w:rsid w:val="0062561E"/>
+    <w:rPr>
+      <w:color w:val="0563C1" w:themeColor="hyperlink"/>
+      <w:u w:val="single"/>
+    </w:rPr>
+  </w:style>
+  <w:style w:type="character" w:styleId="UnresolvedMention">
+    <w:name w:val="Unresolved Mention"/>
+    <w:basedOn w:val="DefaultParagraphFont"/>
+    <w:uiPriority w:val="99"/>
+    <w:semiHidden/>
+    <w:unhideWhenUsed/>
+    <w:rsid w:val="0062561E"/>
+    <w:rPr>
+      <w:color w:val="605E5C"/>
+      <w:shd w:val="clear" w:color="auto" w:fill="E1DFDD"/>
+    </w:rPr>
   </w:style>
 </w:styles>
 </file>

</xml_diff>